<commit_message>
Update 3/31/2023 9:48AM EST
Update as of 9:48AM EST on 3/31/2023.
</commit_message>
<xml_diff>
--- a/WAR CRIME PREVENTION SECURITY SYSTEMS/SPECIFIC/HEAD/20230331 - MCE123 Technology Development - Head War Crime Prevention Security Systems - v1.0.1.1.docx
+++ b/WAR CRIME PREVENTION SECURITY SYSTEMS/SPECIFIC/HEAD/20230331 - MCE123 Technology Development - Head War Crime Prevention Security Systems - v1.0.1.1.docx
@@ -118,15 +118,7 @@
           <w:sz w:val="52"/>
           <w:szCs w:val="44"/>
         </w:rPr>
-        <w:t>HEAD</w:t>
-      </w:r>
-      <w:r>
-        <w:rPr>
-          <w:bCs/>
-          <w:sz w:val="52"/>
-          <w:szCs w:val="44"/>
-        </w:rPr>
-        <w:t xml:space="preserve"> </w:t>
+        <w:t xml:space="preserve">HEAD </w:t>
       </w:r>
       <w:r>
         <w:rPr>
@@ -225,7 +217,7 @@
           <w:sz w:val="28"/>
           <w:szCs w:val="28"/>
         </w:rPr>
-        <w:t>3/31/2023 9:33:42 AM</w:t>
+        <w:t>3/31/2023 9:47:19 AM</w:t>
       </w:r>
     </w:p>
     <w:p>
@@ -253,14 +245,7 @@
           <w:sz w:val="24"/>
         </w:rPr>
         <w:lastRenderedPageBreak/>
-        <w:t>HEAD</w:t>
-      </w:r>
-      <w:r>
-        <w:rPr>
-          <w:b/>
-          <w:sz w:val="24"/>
-        </w:rPr>
-        <w:t xml:space="preserve"> </w:t>
+        <w:t xml:space="preserve">HEAD </w:t>
       </w:r>
       <w:r>
         <w:rPr>
@@ -1124,15 +1109,7 @@
           <w:bCs/>
           <w:color w:val="FF0000"/>
         </w:rPr>
-        <w:t>HEAD</w:t>
-      </w:r>
-      <w:r>
-        <w:rPr>
-          <w:b/>
-          <w:bCs/>
-          <w:color w:val="FF0000"/>
-        </w:rPr>
-        <w:t xml:space="preserve"> </w:t>
+        <w:t xml:space="preserve">HEAD </w:t>
       </w:r>
       <w:r>
         <w:rPr>
@@ -1576,7 +1553,7 @@
           <w:bCs/>
           <w:color w:val="FF0000"/>
         </w:rPr>
-        <w:t>DILDO</w:t>
+        <w:t>DEFAMATION</w:t>
       </w:r>
       <w:r>
         <w:rPr>
@@ -1637,7 +1614,7 @@
           <w:bCs/>
           <w:color w:val="FF0000"/>
         </w:rPr>
-        <w:t>DISPLACEMENT</w:t>
+        <w:t>DILDO</w:t>
       </w:r>
       <w:r>
         <w:rPr>
@@ -1698,7 +1675,7 @@
           <w:bCs/>
           <w:color w:val="FF0000"/>
         </w:rPr>
-        <w:t>INCITENESS</w:t>
+        <w:t>DISPLACEMENT</w:t>
       </w:r>
       <w:r>
         <w:rPr>
@@ -1759,7 +1736,7 @@
           <w:bCs/>
           <w:color w:val="FF0000"/>
         </w:rPr>
-        <w:t>JABBING</w:t>
+        <w:t>INCITENESS</w:t>
       </w:r>
       <w:r>
         <w:rPr>
@@ -1820,7 +1797,7 @@
           <w:bCs/>
           <w:color w:val="FF0000"/>
         </w:rPr>
-        <w:t>JOLT</w:t>
+        <w:t>JABBING</w:t>
       </w:r>
       <w:r>
         <w:rPr>
@@ -1881,7 +1858,7 @@
           <w:bCs/>
           <w:color w:val="FF0000"/>
         </w:rPr>
-        <w:t>MOVEMENT</w:t>
+        <w:t>JOLT</w:t>
       </w:r>
       <w:r>
         <w:rPr>
@@ -1942,7 +1919,7 @@
           <w:bCs/>
           <w:color w:val="FF0000"/>
         </w:rPr>
-        <w:t>NOD</w:t>
+        <w:t>LIBEL</w:t>
       </w:r>
       <w:r>
         <w:rPr>
@@ -2003,7 +1980,7 @@
           <w:bCs/>
           <w:color w:val="FF0000"/>
         </w:rPr>
-        <w:t>OBJECTIVITY</w:t>
+        <w:t>MOVEMENT</w:t>
       </w:r>
       <w:r>
         <w:rPr>
@@ -2055,7 +2032,7 @@
           <w:bCs/>
           <w:color w:val="FF0000"/>
         </w:rPr>
-        <w:t xml:space="preserve">HEAD ORIENTATION </w:t>
+        <w:t xml:space="preserve">HEAD </w:t>
       </w:r>
       <w:proofErr w:type="gramStart"/>
       <w:r>
@@ -2064,7 +2041,7 @@
           <w:bCs/>
           <w:color w:val="FF0000"/>
         </w:rPr>
-        <w:t>CHANGE</w:t>
+        <w:t>NOD</w:t>
       </w:r>
       <w:r>
         <w:rPr>
@@ -2126,7 +2103,7 @@
           <w:bCs/>
           <w:color w:val="FF0000"/>
         </w:rPr>
-        <w:t>PERSONALISM</w:t>
+        <w:t>OBJECTIVITY</w:t>
       </w:r>
       <w:r>
         <w:rPr>
@@ -2178,7 +2155,7 @@
           <w:bCs/>
           <w:color w:val="FF0000"/>
         </w:rPr>
-        <w:t xml:space="preserve">HEAD </w:t>
+        <w:t xml:space="preserve">HEAD ORIENTATION </w:t>
       </w:r>
       <w:proofErr w:type="gramStart"/>
       <w:r>
@@ -2187,7 +2164,7 @@
           <w:bCs/>
           <w:color w:val="FF0000"/>
         </w:rPr>
-        <w:t>PROFESSIONALISM</w:t>
+        <w:t>CHANGE</w:t>
       </w:r>
       <w:r>
         <w:rPr>
@@ -2248,7 +2225,7 @@
           <w:bCs/>
           <w:color w:val="FF0000"/>
         </w:rPr>
-        <w:t>ROCK</w:t>
+        <w:t>PERSONALISM</w:t>
       </w:r>
       <w:r>
         <w:rPr>
@@ -2309,7 +2286,7 @@
           <w:bCs/>
           <w:color w:val="FF0000"/>
         </w:rPr>
-        <w:t>SCRATCH</w:t>
+        <w:t>PROFESSIONALISM</w:t>
       </w:r>
       <w:r>
         <w:rPr>
@@ -2361,7 +2338,7 @@
           <w:bCs/>
           <w:color w:val="FF0000"/>
         </w:rPr>
-        <w:t xml:space="preserve">HEAD SEXUAL </w:t>
+        <w:t xml:space="preserve">HEAD </w:t>
       </w:r>
       <w:proofErr w:type="gramStart"/>
       <w:r>
@@ -2370,7 +2347,7 @@
           <w:bCs/>
           <w:color w:val="FF0000"/>
         </w:rPr>
-        <w:t>ORIENTATION</w:t>
+        <w:t>ROCK</w:t>
       </w:r>
       <w:r>
         <w:rPr>
@@ -2431,7 +2408,7 @@
           <w:bCs/>
           <w:color w:val="FF0000"/>
         </w:rPr>
-        <w:t>SHAKE</w:t>
+        <w:t>SCRATCH</w:t>
       </w:r>
       <w:r>
         <w:rPr>
@@ -2483,7 +2460,7 @@
           <w:bCs/>
           <w:color w:val="FF0000"/>
         </w:rPr>
-        <w:t xml:space="preserve">HEAD </w:t>
+        <w:t xml:space="preserve">HEAD SEXUAL </w:t>
       </w:r>
       <w:proofErr w:type="gramStart"/>
       <w:r>
@@ -2492,7 +2469,7 @@
           <w:bCs/>
           <w:color w:val="FF0000"/>
         </w:rPr>
-        <w:t>SHOT</w:t>
+        <w:t>ORIENTATION</w:t>
       </w:r>
       <w:r>
         <w:rPr>
@@ -2553,7 +2530,7 @@
           <w:bCs/>
           <w:color w:val="FF0000"/>
         </w:rPr>
-        <w:t>SHUN</w:t>
+        <w:t>SHAKE</w:t>
       </w:r>
       <w:r>
         <w:rPr>
@@ -2614,7 +2591,7 @@
           <w:bCs/>
           <w:color w:val="FF0000"/>
         </w:rPr>
-        <w:t>STUNNER</w:t>
+        <w:t>SHOT</w:t>
       </w:r>
       <w:r>
         <w:rPr>
@@ -2675,7 +2652,7 @@
           <w:bCs/>
           <w:color w:val="FF0000"/>
         </w:rPr>
-        <w:t>THROB</w:t>
+        <w:t>SHUN</w:t>
       </w:r>
       <w:r>
         <w:rPr>
@@ -2736,7 +2713,15 @@
           <w:bCs/>
           <w:color w:val="FF0000"/>
         </w:rPr>
-        <w:t>TORMENT</w:t>
+        <w:t>S</w:t>
+      </w:r>
+      <w:r>
+        <w:rPr>
+          <w:b/>
+          <w:bCs/>
+          <w:color w:val="FF0000"/>
+        </w:rPr>
+        <w:t>MEAR</w:t>
       </w:r>
       <w:r>
         <w:rPr>
@@ -2797,7 +2782,7 @@
           <w:bCs/>
           <w:color w:val="FF0000"/>
         </w:rPr>
-        <w:t>TORTURE</w:t>
+        <w:t>STUNNER</w:t>
       </w:r>
       <w:r>
         <w:rPr>
@@ -2858,6 +2843,189 @@
           <w:bCs/>
           <w:color w:val="FF0000"/>
         </w:rPr>
+        <w:t>THROB</w:t>
+      </w:r>
+      <w:r>
+        <w:rPr>
+          <w:b/>
+          <w:bCs/>
+        </w:rPr>
+        <w:t>;</w:t>
+      </w:r>
+      <w:proofErr w:type="gramEnd"/>
+    </w:p>
+    <w:p>
+      <w:pPr>
+        <w:ind w:left="360"/>
+        <w:jc w:val="both"/>
+        <w:rPr>
+          <w:b/>
+          <w:bCs/>
+        </w:rPr>
+      </w:pPr>
+      <w:r>
+        <w:tab/>
+      </w:r>
+      <w:r>
+        <w:rPr>
+          <w:u w:val="single"/>
+        </w:rPr>
+        <w:t>PREVENTION SECURITY SYSTEM</w:t>
+      </w:r>
+      <w:r>
+        <w:rPr>
+          <w:u w:val="single"/>
+        </w:rPr>
+        <w:t>:</w:t>
+      </w:r>
+      <w:r>
+        <w:t xml:space="preserve"> </w:t>
+      </w:r>
+      <w:r>
+        <w:rPr>
+          <w:b/>
+          <w:bCs/>
+          <w:color w:val="FF0000"/>
+        </w:rPr>
+        <w:t xml:space="preserve">ANY </w:t>
+      </w:r>
+      <w:r>
+        <w:rPr>
+          <w:b/>
+          <w:bCs/>
+          <w:color w:val="FF0000"/>
+        </w:rPr>
+        <w:t xml:space="preserve">HEAD </w:t>
+      </w:r>
+      <w:proofErr w:type="gramStart"/>
+      <w:r>
+        <w:rPr>
+          <w:b/>
+          <w:bCs/>
+          <w:color w:val="FF0000"/>
+        </w:rPr>
+        <w:t>TORMENT</w:t>
+      </w:r>
+      <w:r>
+        <w:rPr>
+          <w:b/>
+          <w:bCs/>
+        </w:rPr>
+        <w:t>;</w:t>
+      </w:r>
+      <w:proofErr w:type="gramEnd"/>
+    </w:p>
+    <w:p>
+      <w:pPr>
+        <w:ind w:left="360"/>
+        <w:jc w:val="both"/>
+        <w:rPr>
+          <w:b/>
+          <w:bCs/>
+        </w:rPr>
+      </w:pPr>
+      <w:r>
+        <w:tab/>
+      </w:r>
+      <w:r>
+        <w:rPr>
+          <w:u w:val="single"/>
+        </w:rPr>
+        <w:t>PREVENTION SECURITY SYSTEM</w:t>
+      </w:r>
+      <w:r>
+        <w:rPr>
+          <w:u w:val="single"/>
+        </w:rPr>
+        <w:t>:</w:t>
+      </w:r>
+      <w:r>
+        <w:t xml:space="preserve"> </w:t>
+      </w:r>
+      <w:r>
+        <w:rPr>
+          <w:b/>
+          <w:bCs/>
+          <w:color w:val="FF0000"/>
+        </w:rPr>
+        <w:t xml:space="preserve">ANY </w:t>
+      </w:r>
+      <w:r>
+        <w:rPr>
+          <w:b/>
+          <w:bCs/>
+          <w:color w:val="FF0000"/>
+        </w:rPr>
+        <w:t xml:space="preserve">HEAD </w:t>
+      </w:r>
+      <w:proofErr w:type="gramStart"/>
+      <w:r>
+        <w:rPr>
+          <w:b/>
+          <w:bCs/>
+          <w:color w:val="FF0000"/>
+        </w:rPr>
+        <w:t>TORTURE</w:t>
+      </w:r>
+      <w:r>
+        <w:rPr>
+          <w:b/>
+          <w:bCs/>
+        </w:rPr>
+        <w:t>;</w:t>
+      </w:r>
+      <w:proofErr w:type="gramEnd"/>
+    </w:p>
+    <w:p>
+      <w:pPr>
+        <w:ind w:left="360"/>
+        <w:jc w:val="both"/>
+        <w:rPr>
+          <w:b/>
+          <w:bCs/>
+        </w:rPr>
+      </w:pPr>
+      <w:r>
+        <w:tab/>
+      </w:r>
+      <w:r>
+        <w:rPr>
+          <w:u w:val="single"/>
+        </w:rPr>
+        <w:t>PREVENTION SECURITY SYSTEM</w:t>
+      </w:r>
+      <w:r>
+        <w:rPr>
+          <w:u w:val="single"/>
+        </w:rPr>
+        <w:t>:</w:t>
+      </w:r>
+      <w:r>
+        <w:t xml:space="preserve"> </w:t>
+      </w:r>
+      <w:r>
+        <w:rPr>
+          <w:b/>
+          <w:bCs/>
+          <w:color w:val="FF0000"/>
+        </w:rPr>
+        <w:t xml:space="preserve">ANY </w:t>
+      </w:r>
+      <w:r>
+        <w:rPr>
+          <w:b/>
+          <w:bCs/>
+          <w:color w:val="FF0000"/>
+        </w:rPr>
+        <w:t xml:space="preserve">HEAD </w:t>
+      </w:r>
+      <w:proofErr w:type="gramStart"/>
+      <w:r>
+        <w:rPr>
+          <w:b/>
+          <w:bCs/>
+          <w:color w:val="FF0000"/>
+        </w:rPr>
         <w:t>TRAUMA</w:t>
       </w:r>
       <w:r>
@@ -2915,15 +3083,7 @@
           <w:bCs/>
           <w:color w:val="FF0000"/>
         </w:rPr>
-        <w:t>HEAD</w:t>
-      </w:r>
-      <w:r>
-        <w:rPr>
-          <w:b/>
-          <w:bCs/>
-          <w:color w:val="FF0000"/>
-        </w:rPr>
-        <w:t xml:space="preserve"> </w:t>
+        <w:t xml:space="preserve">HEAD </w:t>
       </w:r>
       <w:r>
         <w:rPr>

</xml_diff>

<commit_message>
Update 3/31/2023 10:58AM EST
Updates as of 10:58AM EST on 3/31/2023.
</commit_message>
<xml_diff>
--- a/WAR CRIME PREVENTION SECURITY SYSTEMS/SPECIFIC/HEAD/20230331 - MCE123 Technology Development - Head War Crime Prevention Security Systems - v1.0.1.1.docx
+++ b/WAR CRIME PREVENTION SECURITY SYSTEMS/SPECIFIC/HEAD/20230331 - MCE123 Technology Development - Head War Crime Prevention Security Systems - v1.0.1.1.docx
@@ -217,7 +217,7 @@
           <w:sz w:val="28"/>
           <w:szCs w:val="28"/>
         </w:rPr>
-        <w:t>3/31/2023 9:47:19 AM</w:t>
+        <w:t>3/31/2023 10:41:16 AM</w:t>
       </w:r>
     </w:p>
     <w:p>
@@ -1736,7 +1736,7 @@
           <w:bCs/>
           <w:color w:val="FF0000"/>
         </w:rPr>
-        <w:t>INCITENESS</w:t>
+        <w:t>FLASH</w:t>
       </w:r>
       <w:r>
         <w:rPr>
@@ -1797,7 +1797,7 @@
           <w:bCs/>
           <w:color w:val="FF0000"/>
         </w:rPr>
-        <w:t>JABBING</w:t>
+        <w:t>INCITENESS</w:t>
       </w:r>
       <w:r>
         <w:rPr>
@@ -1858,7 +1858,7 @@
           <w:bCs/>
           <w:color w:val="FF0000"/>
         </w:rPr>
-        <w:t>JOLT</w:t>
+        <w:t>JABBING</w:t>
       </w:r>
       <w:r>
         <w:rPr>
@@ -1919,7 +1919,7 @@
           <w:bCs/>
           <w:color w:val="FF0000"/>
         </w:rPr>
-        <w:t>LIBEL</w:t>
+        <w:t>JOLT</w:t>
       </w:r>
       <w:r>
         <w:rPr>
@@ -1980,7 +1980,7 @@
           <w:bCs/>
           <w:color w:val="FF0000"/>
         </w:rPr>
-        <w:t>MOVEMENT</w:t>
+        <w:t>LIBEL</w:t>
       </w:r>
       <w:r>
         <w:rPr>
@@ -2041,7 +2041,7 @@
           <w:bCs/>
           <w:color w:val="FF0000"/>
         </w:rPr>
-        <w:t>NOD</w:t>
+        <w:t>MOVEMENT</w:t>
       </w:r>
       <w:r>
         <w:rPr>
@@ -2103,7 +2103,7 @@
           <w:bCs/>
           <w:color w:val="FF0000"/>
         </w:rPr>
-        <w:t>OBJECTIVITY</w:t>
+        <w:t>NOD</w:t>
       </w:r>
       <w:r>
         <w:rPr>
@@ -2155,7 +2155,7 @@
           <w:bCs/>
           <w:color w:val="FF0000"/>
         </w:rPr>
-        <w:t xml:space="preserve">HEAD ORIENTATION </w:t>
+        <w:t xml:space="preserve">HEAD </w:t>
       </w:r>
       <w:proofErr w:type="gramStart"/>
       <w:r>
@@ -2164,7 +2164,7 @@
           <w:bCs/>
           <w:color w:val="FF0000"/>
         </w:rPr>
-        <w:t>CHANGE</w:t>
+        <w:t>OBJECTIVITY</w:t>
       </w:r>
       <w:r>
         <w:rPr>
@@ -2216,7 +2216,7 @@
           <w:bCs/>
           <w:color w:val="FF0000"/>
         </w:rPr>
-        <w:t xml:space="preserve">HEAD </w:t>
+        <w:t xml:space="preserve">HEAD ORIENTATION </w:t>
       </w:r>
       <w:proofErr w:type="gramStart"/>
       <w:r>
@@ -2225,7 +2225,7 @@
           <w:bCs/>
           <w:color w:val="FF0000"/>
         </w:rPr>
-        <w:t>PERSONALISM</w:t>
+        <w:t>CHANGE</w:t>
       </w:r>
       <w:r>
         <w:rPr>
@@ -2286,7 +2286,7 @@
           <w:bCs/>
           <w:color w:val="FF0000"/>
         </w:rPr>
-        <w:t>PROFESSIONALISM</w:t>
+        <w:t>PERSONALISM</w:t>
       </w:r>
       <w:r>
         <w:rPr>
@@ -2347,7 +2347,7 @@
           <w:bCs/>
           <w:color w:val="FF0000"/>
         </w:rPr>
-        <w:t>ROCK</w:t>
+        <w:t>PROFESSIONALISM</w:t>
       </w:r>
       <w:r>
         <w:rPr>
@@ -2408,7 +2408,7 @@
           <w:bCs/>
           <w:color w:val="FF0000"/>
         </w:rPr>
-        <w:t>SCRATCH</w:t>
+        <w:t>ROCK</w:t>
       </w:r>
       <w:r>
         <w:rPr>
@@ -2460,7 +2460,7 @@
           <w:bCs/>
           <w:color w:val="FF0000"/>
         </w:rPr>
-        <w:t xml:space="preserve">HEAD SEXUAL </w:t>
+        <w:t xml:space="preserve">HEAD </w:t>
       </w:r>
       <w:proofErr w:type="gramStart"/>
       <w:r>
@@ -2469,7 +2469,7 @@
           <w:bCs/>
           <w:color w:val="FF0000"/>
         </w:rPr>
-        <w:t>ORIENTATION</w:t>
+        <w:t>SCRATCH</w:t>
       </w:r>
       <w:r>
         <w:rPr>
@@ -2521,7 +2521,7 @@
           <w:bCs/>
           <w:color w:val="FF0000"/>
         </w:rPr>
-        <w:t xml:space="preserve">HEAD </w:t>
+        <w:t xml:space="preserve">HEAD SEXUAL </w:t>
       </w:r>
       <w:proofErr w:type="gramStart"/>
       <w:r>
@@ -2530,7 +2530,7 @@
           <w:bCs/>
           <w:color w:val="FF0000"/>
         </w:rPr>
-        <w:t>SHAKE</w:t>
+        <w:t>ORIENTATION</w:t>
       </w:r>
       <w:r>
         <w:rPr>
@@ -2591,7 +2591,7 @@
           <w:bCs/>
           <w:color w:val="FF0000"/>
         </w:rPr>
-        <w:t>SHOT</w:t>
+        <w:t>SHAKE</w:t>
       </w:r>
       <w:r>
         <w:rPr>
@@ -2652,7 +2652,7 @@
           <w:bCs/>
           <w:color w:val="FF0000"/>
         </w:rPr>
-        <w:t>SHUN</w:t>
+        <w:t>SHOT</w:t>
       </w:r>
       <w:r>
         <w:rPr>
@@ -2713,6 +2713,67 @@
           <w:bCs/>
           <w:color w:val="FF0000"/>
         </w:rPr>
+        <w:t>SHUN</w:t>
+      </w:r>
+      <w:r>
+        <w:rPr>
+          <w:b/>
+          <w:bCs/>
+        </w:rPr>
+        <w:t>;</w:t>
+      </w:r>
+      <w:proofErr w:type="gramEnd"/>
+    </w:p>
+    <w:p>
+      <w:pPr>
+        <w:ind w:left="360"/>
+        <w:jc w:val="both"/>
+        <w:rPr>
+          <w:b/>
+          <w:bCs/>
+        </w:rPr>
+      </w:pPr>
+      <w:r>
+        <w:tab/>
+      </w:r>
+      <w:r>
+        <w:rPr>
+          <w:u w:val="single"/>
+        </w:rPr>
+        <w:t>PREVENTION SECURITY SYSTEM</w:t>
+      </w:r>
+      <w:r>
+        <w:rPr>
+          <w:u w:val="single"/>
+        </w:rPr>
+        <w:t>:</w:t>
+      </w:r>
+      <w:r>
+        <w:t xml:space="preserve"> </w:t>
+      </w:r>
+      <w:r>
+        <w:rPr>
+          <w:b/>
+          <w:bCs/>
+          <w:color w:val="FF0000"/>
+        </w:rPr>
+        <w:t xml:space="preserve">ANY </w:t>
+      </w:r>
+      <w:r>
+        <w:rPr>
+          <w:b/>
+          <w:bCs/>
+          <w:color w:val="FF0000"/>
+        </w:rPr>
+        <w:t xml:space="preserve">HEAD </w:t>
+      </w:r>
+      <w:proofErr w:type="gramStart"/>
+      <w:r>
+        <w:rPr>
+          <w:b/>
+          <w:bCs/>
+          <w:color w:val="FF0000"/>
+        </w:rPr>
         <w:t>S</w:t>
       </w:r>
       <w:r>
@@ -2721,7 +2782,206 @@
           <w:bCs/>
           <w:color w:val="FF0000"/>
         </w:rPr>
-        <w:t>MEAR</w:t>
+        <w:t>HUTTER</w:t>
+      </w:r>
+      <w:r>
+        <w:rPr>
+          <w:b/>
+          <w:bCs/>
+        </w:rPr>
+        <w:t>;</w:t>
+      </w:r>
+      <w:proofErr w:type="gramEnd"/>
+    </w:p>
+    <w:p>
+      <w:pPr>
+        <w:ind w:left="360"/>
+        <w:jc w:val="both"/>
+        <w:rPr>
+          <w:b/>
+          <w:bCs/>
+        </w:rPr>
+      </w:pPr>
+      <w:r>
+        <w:tab/>
+      </w:r>
+      <w:r>
+        <w:rPr>
+          <w:u w:val="single"/>
+        </w:rPr>
+        <w:t>PREVENTION SECURITY SYSTEM</w:t>
+      </w:r>
+      <w:r>
+        <w:rPr>
+          <w:u w:val="single"/>
+        </w:rPr>
+        <w:t>:</w:t>
+      </w:r>
+      <w:r>
+        <w:t xml:space="preserve"> </w:t>
+      </w:r>
+      <w:r>
+        <w:rPr>
+          <w:b/>
+          <w:bCs/>
+          <w:color w:val="FF0000"/>
+        </w:rPr>
+        <w:t xml:space="preserve">ANY </w:t>
+      </w:r>
+      <w:r>
+        <w:rPr>
+          <w:b/>
+          <w:bCs/>
+          <w:color w:val="FF0000"/>
+        </w:rPr>
+        <w:t xml:space="preserve">HEAD </w:t>
+      </w:r>
+      <w:proofErr w:type="gramStart"/>
+      <w:r>
+        <w:rPr>
+          <w:b/>
+          <w:bCs/>
+          <w:color w:val="FF0000"/>
+        </w:rPr>
+        <w:t>SMEAR</w:t>
+      </w:r>
+      <w:r>
+        <w:rPr>
+          <w:b/>
+          <w:bCs/>
+        </w:rPr>
+        <w:t>;</w:t>
+      </w:r>
+      <w:proofErr w:type="gramEnd"/>
+    </w:p>
+    <w:p>
+      <w:pPr>
+        <w:ind w:left="360"/>
+        <w:jc w:val="both"/>
+        <w:rPr>
+          <w:b/>
+          <w:bCs/>
+        </w:rPr>
+      </w:pPr>
+      <w:r>
+        <w:tab/>
+      </w:r>
+      <w:r>
+        <w:rPr>
+          <w:u w:val="single"/>
+        </w:rPr>
+        <w:t>PREVENTION SECURITY SYSTEM</w:t>
+      </w:r>
+      <w:r>
+        <w:rPr>
+          <w:u w:val="single"/>
+        </w:rPr>
+        <w:t>:</w:t>
+      </w:r>
+      <w:r>
+        <w:t xml:space="preserve"> </w:t>
+      </w:r>
+      <w:r>
+        <w:rPr>
+          <w:b/>
+          <w:bCs/>
+          <w:color w:val="FF0000"/>
+        </w:rPr>
+        <w:t xml:space="preserve">ANY </w:t>
+      </w:r>
+      <w:r>
+        <w:rPr>
+          <w:b/>
+          <w:bCs/>
+          <w:color w:val="FF0000"/>
+        </w:rPr>
+        <w:t xml:space="preserve">HEAD </w:t>
+      </w:r>
+      <w:proofErr w:type="gramStart"/>
+      <w:r>
+        <w:rPr>
+          <w:b/>
+          <w:bCs/>
+          <w:color w:val="FF0000"/>
+        </w:rPr>
+        <w:t>S</w:t>
+      </w:r>
+      <w:r>
+        <w:rPr>
+          <w:b/>
+          <w:bCs/>
+          <w:color w:val="FF0000"/>
+        </w:rPr>
+        <w:t>NAB</w:t>
+      </w:r>
+      <w:r>
+        <w:rPr>
+          <w:b/>
+          <w:bCs/>
+        </w:rPr>
+        <w:t>;</w:t>
+      </w:r>
+      <w:proofErr w:type="gramEnd"/>
+    </w:p>
+    <w:p>
+      <w:pPr>
+        <w:ind w:left="360"/>
+        <w:jc w:val="both"/>
+        <w:rPr>
+          <w:b/>
+          <w:bCs/>
+        </w:rPr>
+      </w:pPr>
+      <w:r>
+        <w:tab/>
+      </w:r>
+      <w:r>
+        <w:rPr>
+          <w:u w:val="single"/>
+        </w:rPr>
+        <w:t>PREVENTION SECURITY SYSTEM</w:t>
+      </w:r>
+      <w:r>
+        <w:rPr>
+          <w:u w:val="single"/>
+        </w:rPr>
+        <w:t>:</w:t>
+      </w:r>
+      <w:r>
+        <w:t xml:space="preserve"> </w:t>
+      </w:r>
+      <w:r>
+        <w:rPr>
+          <w:b/>
+          <w:bCs/>
+          <w:color w:val="FF0000"/>
+        </w:rPr>
+        <w:t xml:space="preserve">ANY </w:t>
+      </w:r>
+      <w:r>
+        <w:rPr>
+          <w:b/>
+          <w:bCs/>
+          <w:color w:val="FF0000"/>
+        </w:rPr>
+        <w:t xml:space="preserve">HEAD </w:t>
+      </w:r>
+      <w:proofErr w:type="gramStart"/>
+      <w:r>
+        <w:rPr>
+          <w:b/>
+          <w:bCs/>
+          <w:color w:val="FF0000"/>
+        </w:rPr>
+        <w:t>S</w:t>
+      </w:r>
+      <w:r>
+        <w:rPr>
+          <w:b/>
+          <w:bCs/>
+          <w:color w:val="FF0000"/>
+        </w:rPr>
+        <w:t>NAP</w:t>
       </w:r>
       <w:r>
         <w:rPr>

</xml_diff>

<commit_message>
Update 3/31/2023 12:17PM EST
Updates as of 12:17PM EST on 3/31/2023.
</commit_message>
<xml_diff>
--- a/WAR CRIME PREVENTION SECURITY SYSTEMS/SPECIFIC/HEAD/20230331 - MCE123 Technology Development - Head War Crime Prevention Security Systems - v1.0.1.1.docx
+++ b/WAR CRIME PREVENTION SECURITY SYSTEMS/SPECIFIC/HEAD/20230331 - MCE123 Technology Development - Head War Crime Prevention Security Systems - v1.0.1.1.docx
@@ -217,7 +217,7 @@
           <w:sz w:val="28"/>
           <w:szCs w:val="28"/>
         </w:rPr>
-        <w:t>3/31/2023 10:41:16 AM</w:t>
+        <w:t>3/31/2023 11:27:54 AM</w:t>
       </w:r>
     </w:p>
     <w:p>
@@ -1797,7 +1797,15 @@
           <w:bCs/>
           <w:color w:val="FF0000"/>
         </w:rPr>
-        <w:t>INCITENESS</w:t>
+        <w:t>F</w:t>
+      </w:r>
+      <w:r>
+        <w:rPr>
+          <w:b/>
+          <w:bCs/>
+          <w:color w:val="FF0000"/>
+        </w:rPr>
+        <w:t>RAUD</w:t>
       </w:r>
       <w:r>
         <w:rPr>
@@ -1858,7 +1866,7 @@
           <w:bCs/>
           <w:color w:val="FF0000"/>
         </w:rPr>
-        <w:t>JABBING</w:t>
+        <w:t>INCITENESS</w:t>
       </w:r>
       <w:r>
         <w:rPr>
@@ -1919,7 +1927,7 @@
           <w:bCs/>
           <w:color w:val="FF0000"/>
         </w:rPr>
-        <w:t>JOLT</w:t>
+        <w:t>JABBING</w:t>
       </w:r>
       <w:r>
         <w:rPr>
@@ -1980,7 +1988,7 @@
           <w:bCs/>
           <w:color w:val="FF0000"/>
         </w:rPr>
-        <w:t>LIBEL</w:t>
+        <w:t>JOLT</w:t>
       </w:r>
       <w:r>
         <w:rPr>
@@ -2041,7 +2049,7 @@
           <w:bCs/>
           <w:color w:val="FF0000"/>
         </w:rPr>
-        <w:t>MOVEMENT</w:t>
+        <w:t>LIBEL</w:t>
       </w:r>
       <w:r>
         <w:rPr>
@@ -2103,7 +2111,7 @@
           <w:bCs/>
           <w:color w:val="FF0000"/>
         </w:rPr>
-        <w:t>NOD</w:t>
+        <w:t>MOVEMENT</w:t>
       </w:r>
       <w:r>
         <w:rPr>
@@ -2164,7 +2172,7 @@
           <w:bCs/>
           <w:color w:val="FF0000"/>
         </w:rPr>
-        <w:t>OBJECTIVITY</w:t>
+        <w:t>NOD</w:t>
       </w:r>
       <w:r>
         <w:rPr>
@@ -2216,7 +2224,7 @@
           <w:bCs/>
           <w:color w:val="FF0000"/>
         </w:rPr>
-        <w:t xml:space="preserve">HEAD ORIENTATION </w:t>
+        <w:t xml:space="preserve">HEAD </w:t>
       </w:r>
       <w:proofErr w:type="gramStart"/>
       <w:r>
@@ -2225,7 +2233,7 @@
           <w:bCs/>
           <w:color w:val="FF0000"/>
         </w:rPr>
-        <w:t>CHANGE</w:t>
+        <w:t>OBJECTIVITY</w:t>
       </w:r>
       <w:r>
         <w:rPr>
@@ -2277,7 +2285,7 @@
           <w:bCs/>
           <w:color w:val="FF0000"/>
         </w:rPr>
-        <w:t xml:space="preserve">HEAD </w:t>
+        <w:t xml:space="preserve">HEAD ORIENTATION </w:t>
       </w:r>
       <w:proofErr w:type="gramStart"/>
       <w:r>
@@ -2286,7 +2294,7 @@
           <w:bCs/>
           <w:color w:val="FF0000"/>
         </w:rPr>
-        <w:t>PERSONALISM</w:t>
+        <w:t>CHANGE</w:t>
       </w:r>
       <w:r>
         <w:rPr>
@@ -2347,7 +2355,7 @@
           <w:bCs/>
           <w:color w:val="FF0000"/>
         </w:rPr>
-        <w:t>PROFESSIONALISM</w:t>
+        <w:t>PERSONALISM</w:t>
       </w:r>
       <w:r>
         <w:rPr>
@@ -2408,7 +2416,7 @@
           <w:bCs/>
           <w:color w:val="FF0000"/>
         </w:rPr>
-        <w:t>ROCK</w:t>
+        <w:t>PROFESSIONALISM</w:t>
       </w:r>
       <w:r>
         <w:rPr>
@@ -2469,7 +2477,7 @@
           <w:bCs/>
           <w:color w:val="FF0000"/>
         </w:rPr>
-        <w:t>SCRATCH</w:t>
+        <w:t>ROCK</w:t>
       </w:r>
       <w:r>
         <w:rPr>
@@ -2521,7 +2529,7 @@
           <w:bCs/>
           <w:color w:val="FF0000"/>
         </w:rPr>
-        <w:t xml:space="preserve">HEAD SEXUAL </w:t>
+        <w:t xml:space="preserve">HEAD </w:t>
       </w:r>
       <w:proofErr w:type="gramStart"/>
       <w:r>
@@ -2530,7 +2538,7 @@
           <w:bCs/>
           <w:color w:val="FF0000"/>
         </w:rPr>
-        <w:t>ORIENTATION</w:t>
+        <w:t>SCRATCH</w:t>
       </w:r>
       <w:r>
         <w:rPr>
@@ -2582,7 +2590,7 @@
           <w:bCs/>
           <w:color w:val="FF0000"/>
         </w:rPr>
-        <w:t xml:space="preserve">HEAD </w:t>
+        <w:t xml:space="preserve">HEAD SEXUAL </w:t>
       </w:r>
       <w:proofErr w:type="gramStart"/>
       <w:r>
@@ -2591,7 +2599,7 @@
           <w:bCs/>
           <w:color w:val="FF0000"/>
         </w:rPr>
-        <w:t>SHAKE</w:t>
+        <w:t>ORIENTATION</w:t>
       </w:r>
       <w:r>
         <w:rPr>
@@ -2652,7 +2660,7 @@
           <w:bCs/>
           <w:color w:val="FF0000"/>
         </w:rPr>
-        <w:t>SHOT</w:t>
+        <w:t>SHAKE</w:t>
       </w:r>
       <w:r>
         <w:rPr>
@@ -2713,7 +2721,7 @@
           <w:bCs/>
           <w:color w:val="FF0000"/>
         </w:rPr>
-        <w:t>SHUN</w:t>
+        <w:t>SHOT</w:t>
       </w:r>
       <w:r>
         <w:rPr>
@@ -2774,15 +2782,7 @@
           <w:bCs/>
           <w:color w:val="FF0000"/>
         </w:rPr>
-        <w:t>S</w:t>
-      </w:r>
-      <w:r>
-        <w:rPr>
-          <w:b/>
-          <w:bCs/>
-          <w:color w:val="FF0000"/>
-        </w:rPr>
-        <w:t>HUTTER</w:t>
+        <w:t>SHUN</w:t>
       </w:r>
       <w:r>
         <w:rPr>
@@ -2843,7 +2843,7 @@
           <w:bCs/>
           <w:color w:val="FF0000"/>
         </w:rPr>
-        <w:t>SMEAR</w:t>
+        <w:t>SHUTTER</w:t>
       </w:r>
       <w:r>
         <w:rPr>
@@ -2904,15 +2904,7 @@
           <w:bCs/>
           <w:color w:val="FF0000"/>
         </w:rPr>
-        <w:t>S</w:t>
-      </w:r>
-      <w:r>
-        <w:rPr>
-          <w:b/>
-          <w:bCs/>
-          <w:color w:val="FF0000"/>
-        </w:rPr>
-        <w:t>NAB</w:t>
+        <w:t>SMEAR</w:t>
       </w:r>
       <w:r>
         <w:rPr>
@@ -2973,15 +2965,68 @@
           <w:bCs/>
           <w:color w:val="FF0000"/>
         </w:rPr>
-        <w:t>S</w:t>
-      </w:r>
-      <w:r>
-        <w:rPr>
-          <w:b/>
-          <w:bCs/>
-          <w:color w:val="FF0000"/>
-        </w:rPr>
-        <w:t>NAP</w:t>
+        <w:t>SNAB</w:t>
+      </w:r>
+      <w:r>
+        <w:rPr>
+          <w:b/>
+          <w:bCs/>
+        </w:rPr>
+        <w:t>;</w:t>
+      </w:r>
+      <w:proofErr w:type="gramEnd"/>
+    </w:p>
+    <w:p>
+      <w:pPr>
+        <w:ind w:left="360"/>
+        <w:jc w:val="both"/>
+        <w:rPr>
+          <w:b/>
+          <w:bCs/>
+        </w:rPr>
+      </w:pPr>
+      <w:r>
+        <w:tab/>
+      </w:r>
+      <w:r>
+        <w:rPr>
+          <w:u w:val="single"/>
+        </w:rPr>
+        <w:t>PREVENTION SECURITY SYSTEM</w:t>
+      </w:r>
+      <w:r>
+        <w:rPr>
+          <w:u w:val="single"/>
+        </w:rPr>
+        <w:t>:</w:t>
+      </w:r>
+      <w:r>
+        <w:t xml:space="preserve"> </w:t>
+      </w:r>
+      <w:r>
+        <w:rPr>
+          <w:b/>
+          <w:bCs/>
+          <w:color w:val="FF0000"/>
+        </w:rPr>
+        <w:t xml:space="preserve">ANY </w:t>
+      </w:r>
+      <w:r>
+        <w:rPr>
+          <w:b/>
+          <w:bCs/>
+          <w:color w:val="FF0000"/>
+        </w:rPr>
+        <w:t xml:space="preserve">HEAD </w:t>
+      </w:r>
+      <w:proofErr w:type="gramStart"/>
+      <w:r>
+        <w:rPr>
+          <w:b/>
+          <w:bCs/>
+          <w:color w:val="FF0000"/>
+        </w:rPr>
+        <w:t>SNAP</w:t>
       </w:r>
       <w:r>
         <w:rPr>
@@ -3389,6 +3434,7 @@
         <w:rPr>
           <w:u w:val="single"/>
         </w:rPr>
+        <w:lastRenderedPageBreak/>
         <w:t>}</w:t>
       </w:r>
     </w:p>

</xml_diff>